<commit_message>
predict version 2 added
</commit_message>
<xml_diff>
--- a/guide.docx
+++ b/guide.docx
@@ -31,20 +31,36 @@
         <w:rPr>
           <w:rFonts w:ascii="Consolas" w:hAnsi="Consolas"/>
         </w:rPr>
-        <w:t>instalar las librerias con este comando</w:t>
-      </w:r>
-    </w:p>
-    <w:p>
-      <w:pPr>
-        <w:spacing w:line="240" w:lineRule="auto"/>
-        <w:rPr>
-          <w:rFonts w:ascii="Consolas" w:hAnsi="Consolas" w:cstheme="minorHAnsi"/>
+        <w:t xml:space="preserve">instalar las </w:t>
+      </w:r>
+      <w:proofErr w:type="spellStart"/>
+      <w:r>
+        <w:rPr>
+          <w:rFonts w:ascii="Consolas" w:hAnsi="Consolas"/>
+        </w:rPr>
+        <w:t>librerias</w:t>
+      </w:r>
+      <w:proofErr w:type="spellEnd"/>
+      <w:r>
+        <w:rPr>
+          <w:rFonts w:ascii="Consolas" w:hAnsi="Consolas"/>
+        </w:rPr>
+        <w:t xml:space="preserve"> con este comando</w:t>
+      </w:r>
+    </w:p>
+    <w:p>
+      <w:pPr>
+        <w:spacing w:line="240" w:lineRule="auto"/>
+        <w:rPr>
+          <w:rFonts w:ascii="Consolas" w:hAnsi="Consolas" w:cstheme="minorHAnsi"/>
+          <w:lang w:val="en-US"/>
         </w:rPr>
       </w:pPr>
       <w:r>
         <w:rPr>
           <w:rFonts w:ascii="Consolas" w:hAnsi="Consolas" w:cstheme="minorHAnsi"/>
           <w:highlight w:val="lightGray"/>
+          <w:lang w:val="en-US"/>
         </w:rPr>
         <w:t>pip install -r requirements.txt</w:t>
       </w:r>
@@ -54,6 +70,7 @@
         <w:spacing w:line="240" w:lineRule="auto"/>
         <w:rPr>
           <w:rFonts w:ascii="Consolas" w:hAnsi="Consolas" w:cstheme="minorHAnsi"/>
+          <w:lang w:val="en-US"/>
         </w:rPr>
       </w:pPr>
     </w:p>
@@ -64,6 +81,7 @@
           <w:rFonts w:ascii="Consolas" w:hAnsi="Consolas" w:cstheme="minorHAnsi"/>
           <w:b/>
           <w:bCs/>
+          <w:lang w:val="en-US"/>
         </w:rPr>
       </w:pPr>
       <w:r>
@@ -71,6 +89,7 @@
           <w:rFonts w:ascii="Consolas" w:hAnsi="Consolas" w:cstheme="minorHAnsi"/>
           <w:b/>
           <w:bCs/>
+          <w:lang w:val="en-US"/>
         </w:rPr>
         <w:t>step2</w:t>
       </w:r>
@@ -200,21 +219,63 @@
         <w:rPr>
           <w:rFonts w:ascii="Consolas" w:hAnsi="Consolas" w:cstheme="minorHAnsi"/>
         </w:rPr>
-        <w:t>para probar que la api se levanto correctamente usar un GET a esta ruta</w:t>
-      </w:r>
-    </w:p>
-    <w:p>
-      <w:pPr>
-        <w:spacing w:line="240" w:lineRule="auto"/>
-        <w:rPr>
-          <w:rFonts w:ascii="Consolas" w:hAnsi="Consolas" w:cstheme="minorHAnsi"/>
-        </w:rPr>
-      </w:pPr>
-      <w:r>
-        <w:rPr>
-          <w:rFonts w:ascii="Consolas" w:hAnsi="Consolas" w:cstheme="minorHAnsi"/>
-        </w:rPr>
-        <w:t>(cambiar el local host si es necesario, aunque por default deberia ser ese)</w:t>
+        <w:t xml:space="preserve">para probar que </w:t>
+      </w:r>
+      <w:proofErr w:type="gramStart"/>
+      <w:r>
+        <w:rPr>
+          <w:rFonts w:ascii="Consolas" w:hAnsi="Consolas" w:cstheme="minorHAnsi"/>
+        </w:rPr>
+        <w:t>la api</w:t>
+      </w:r>
+      <w:proofErr w:type="gramEnd"/>
+      <w:r>
+        <w:rPr>
+          <w:rFonts w:ascii="Consolas" w:hAnsi="Consolas" w:cstheme="minorHAnsi"/>
+        </w:rPr>
+        <w:t xml:space="preserve"> se </w:t>
+      </w:r>
+      <w:proofErr w:type="spellStart"/>
+      <w:r>
+        <w:rPr>
+          <w:rFonts w:ascii="Consolas" w:hAnsi="Consolas" w:cstheme="minorHAnsi"/>
+        </w:rPr>
+        <w:t>levanto</w:t>
+      </w:r>
+      <w:proofErr w:type="spellEnd"/>
+      <w:r>
+        <w:rPr>
+          <w:rFonts w:ascii="Consolas" w:hAnsi="Consolas" w:cstheme="minorHAnsi"/>
+        </w:rPr>
+        <w:t xml:space="preserve"> correctamente usar un GET a esta ruta</w:t>
+      </w:r>
+    </w:p>
+    <w:p>
+      <w:pPr>
+        <w:spacing w:line="240" w:lineRule="auto"/>
+        <w:rPr>
+          <w:rFonts w:ascii="Consolas" w:hAnsi="Consolas" w:cstheme="minorHAnsi"/>
+        </w:rPr>
+      </w:pPr>
+      <w:r>
+        <w:rPr>
+          <w:rFonts w:ascii="Consolas" w:hAnsi="Consolas" w:cstheme="minorHAnsi"/>
+        </w:rPr>
+        <w:t xml:space="preserve">(cambiar el local host si es necesario, aunque por default </w:t>
+      </w:r>
+      <w:proofErr w:type="spellStart"/>
+      <w:r>
+        <w:rPr>
+          <w:rFonts w:ascii="Consolas" w:hAnsi="Consolas" w:cstheme="minorHAnsi"/>
+        </w:rPr>
+        <w:t>deberia</w:t>
+      </w:r>
+      <w:proofErr w:type="spellEnd"/>
+      <w:r>
+        <w:rPr>
+          <w:rFonts w:ascii="Consolas" w:hAnsi="Consolas" w:cstheme="minorHAnsi"/>
+        </w:rPr>
+        <w:t xml:space="preserve"> ser ese)</w:t>
       </w:r>
     </w:p>
     <w:p>
@@ -242,11 +303,19 @@
           <w:rFonts w:ascii="Consolas" w:hAnsi="Consolas" w:cstheme="minorHAnsi"/>
         </w:rPr>
       </w:pPr>
-      <w:r>
-        <w:rPr>
-          <w:rFonts w:ascii="Consolas" w:hAnsi="Consolas" w:cstheme="minorHAnsi"/>
-        </w:rPr>
-        <w:t xml:space="preserve">result </w:t>
+      <w:proofErr w:type="spellStart"/>
+      <w:r>
+        <w:rPr>
+          <w:rFonts w:ascii="Consolas" w:hAnsi="Consolas" w:cstheme="minorHAnsi"/>
+        </w:rPr>
+        <w:t>result</w:t>
+      </w:r>
+      <w:proofErr w:type="spellEnd"/>
+      <w:r>
+        <w:rPr>
+          <w:rFonts w:ascii="Consolas" w:hAnsi="Consolas" w:cstheme="minorHAnsi"/>
+        </w:rPr>
+        <w:t xml:space="preserve"> </w:t>
       </w:r>
     </w:p>
     <w:p>
@@ -326,14 +395,100 @@
         <w:rPr>
           <w:rFonts w:ascii="Consolas" w:hAnsi="Consolas" w:cstheme="minorHAnsi"/>
         </w:rPr>
-        <w:t xml:space="preserve">para probar que la la aplicacion reciba imagenes (aun no hace predict aqui) a esta ruta con el nombre de </w:t>
+        <w:t xml:space="preserve">para probar que la </w:t>
+      </w:r>
+      <w:proofErr w:type="spellStart"/>
+      <w:r>
+        <w:rPr>
+          <w:rFonts w:ascii="Consolas" w:hAnsi="Consolas" w:cstheme="minorHAnsi"/>
+        </w:rPr>
+        <w:t>la</w:t>
+      </w:r>
+      <w:proofErr w:type="spellEnd"/>
+      <w:r>
+        <w:rPr>
+          <w:rFonts w:ascii="Consolas" w:hAnsi="Consolas" w:cstheme="minorHAnsi"/>
+        </w:rPr>
+        <w:t xml:space="preserve"> </w:t>
+      </w:r>
+      <w:proofErr w:type="spellStart"/>
+      <w:r>
+        <w:rPr>
+          <w:rFonts w:ascii="Consolas" w:hAnsi="Consolas" w:cstheme="minorHAnsi"/>
+        </w:rPr>
+        <w:t>aplicacion</w:t>
+      </w:r>
+      <w:proofErr w:type="spellEnd"/>
+      <w:r>
+        <w:rPr>
+          <w:rFonts w:ascii="Consolas" w:hAnsi="Consolas" w:cstheme="minorHAnsi"/>
+        </w:rPr>
+        <w:t xml:space="preserve"> reciba </w:t>
+      </w:r>
+      <w:proofErr w:type="spellStart"/>
+      <w:r>
+        <w:rPr>
+          <w:rFonts w:ascii="Consolas" w:hAnsi="Consolas" w:cstheme="minorHAnsi"/>
+        </w:rPr>
+        <w:t>imagenes</w:t>
+      </w:r>
+      <w:proofErr w:type="spellEnd"/>
+      <w:r>
+        <w:rPr>
+          <w:rFonts w:ascii="Consolas" w:hAnsi="Consolas" w:cstheme="minorHAnsi"/>
+        </w:rPr>
+        <w:t xml:space="preserve"> (aun no hace </w:t>
+      </w:r>
+      <w:proofErr w:type="spellStart"/>
+      <w:r>
+        <w:rPr>
+          <w:rFonts w:ascii="Consolas" w:hAnsi="Consolas" w:cstheme="minorHAnsi"/>
+        </w:rPr>
+        <w:t>predict</w:t>
+      </w:r>
+      <w:proofErr w:type="spellEnd"/>
+      <w:r>
+        <w:rPr>
+          <w:rFonts w:ascii="Consolas" w:hAnsi="Consolas" w:cstheme="minorHAnsi"/>
+        </w:rPr>
+        <w:t xml:space="preserve"> </w:t>
+      </w:r>
+      <w:proofErr w:type="spellStart"/>
+      <w:r>
+        <w:rPr>
+          <w:rFonts w:ascii="Consolas" w:hAnsi="Consolas" w:cstheme="minorHAnsi"/>
+        </w:rPr>
+        <w:t>aqui</w:t>
+      </w:r>
+      <w:proofErr w:type="spellEnd"/>
+      <w:r>
+        <w:rPr>
+          <w:rFonts w:ascii="Consolas" w:hAnsi="Consolas" w:cstheme="minorHAnsi"/>
+        </w:rPr>
+        <w:t xml:space="preserve">) a esta ruta con el nombre de </w:t>
       </w:r>
       <w:r>
         <w:rPr>
           <w:rFonts w:ascii="Consolas" w:hAnsi="Consolas" w:cstheme="minorHAnsi"/>
           <w:highlight w:val="yellow"/>
         </w:rPr>
-        <w:t>"image"</w:t>
+        <w:t>"</w:t>
+      </w:r>
+      <w:proofErr w:type="spellStart"/>
+      <w:r>
+        <w:rPr>
+          <w:rFonts w:ascii="Consolas" w:hAnsi="Consolas" w:cstheme="minorHAnsi"/>
+          <w:highlight w:val="yellow"/>
+        </w:rPr>
+        <w:t>image</w:t>
+      </w:r>
+      <w:proofErr w:type="spellEnd"/>
+      <w:r>
+        <w:rPr>
+          <w:rFonts w:ascii="Consolas" w:hAnsi="Consolas" w:cstheme="minorHAnsi"/>
+          <w:highlight w:val="yellow"/>
+        </w:rPr>
+        <w:t>"</w:t>
       </w:r>
     </w:p>
     <w:p>
@@ -413,7 +568,49 @@
         <w:rPr>
           <w:rFonts w:ascii="Consolas" w:hAnsi="Consolas" w:cstheme="minorHAnsi"/>
         </w:rPr>
-        <w:t>esta ruta solo sirve para testear que estas enviando bien la imagen, nada mas. deberia devolver informacion de la imagen</w:t>
+        <w:t xml:space="preserve">esta ruta solo sirve para testear que estas enviando bien la imagen, nada </w:t>
+      </w:r>
+      <w:proofErr w:type="spellStart"/>
+      <w:r>
+        <w:rPr>
+          <w:rFonts w:ascii="Consolas" w:hAnsi="Consolas" w:cstheme="minorHAnsi"/>
+        </w:rPr>
+        <w:t>mas</w:t>
+      </w:r>
+      <w:proofErr w:type="spellEnd"/>
+      <w:r>
+        <w:rPr>
+          <w:rFonts w:ascii="Consolas" w:hAnsi="Consolas" w:cstheme="minorHAnsi"/>
+        </w:rPr>
+        <w:t xml:space="preserve">. </w:t>
+      </w:r>
+      <w:proofErr w:type="spellStart"/>
+      <w:r>
+        <w:rPr>
+          <w:rFonts w:ascii="Consolas" w:hAnsi="Consolas" w:cstheme="minorHAnsi"/>
+        </w:rPr>
+        <w:t>deberia</w:t>
+      </w:r>
+      <w:proofErr w:type="spellEnd"/>
+      <w:r>
+        <w:rPr>
+          <w:rFonts w:ascii="Consolas" w:hAnsi="Consolas" w:cstheme="minorHAnsi"/>
+        </w:rPr>
+        <w:t xml:space="preserve"> devolver </w:t>
+      </w:r>
+      <w:proofErr w:type="spellStart"/>
+      <w:r>
+        <w:rPr>
+          <w:rFonts w:ascii="Consolas" w:hAnsi="Consolas" w:cstheme="minorHAnsi"/>
+        </w:rPr>
+        <w:t>informacion</w:t>
+      </w:r>
+      <w:proofErr w:type="spellEnd"/>
+      <w:r>
+        <w:rPr>
+          <w:rFonts w:ascii="Consolas" w:hAnsi="Consolas" w:cstheme="minorHAnsi"/>
+        </w:rPr>
+        <w:t xml:space="preserve"> de la imagen</w:t>
       </w:r>
     </w:p>
     <w:p>
@@ -441,18 +638,74 @@
           <w:rFonts w:ascii="Consolas" w:hAnsi="Consolas" w:cstheme="minorHAnsi"/>
         </w:rPr>
       </w:pPr>
-      <w:r>
-        <w:rPr>
-          <w:rFonts w:ascii="Consolas" w:hAnsi="Consolas" w:cstheme="minorHAnsi"/>
-        </w:rPr>
-        <w:t xml:space="preserve">aqui ya hacemos predict de la imagen, tiene que tener el nombre de </w:t>
+      <w:proofErr w:type="spellStart"/>
+      <w:r>
+        <w:rPr>
+          <w:rFonts w:ascii="Consolas" w:hAnsi="Consolas" w:cstheme="minorHAnsi"/>
+        </w:rPr>
+        <w:t>aqui</w:t>
+      </w:r>
+      <w:proofErr w:type="spellEnd"/>
+      <w:r>
+        <w:rPr>
+          <w:rFonts w:ascii="Consolas" w:hAnsi="Consolas" w:cstheme="minorHAnsi"/>
+        </w:rPr>
+        <w:t xml:space="preserve"> ya hacemos </w:t>
+      </w:r>
+      <w:proofErr w:type="spellStart"/>
+      <w:r>
+        <w:rPr>
+          <w:rFonts w:ascii="Consolas" w:hAnsi="Consolas" w:cstheme="minorHAnsi"/>
+        </w:rPr>
+        <w:t>predict</w:t>
+      </w:r>
+      <w:proofErr w:type="spellEnd"/>
+      <w:r>
+        <w:rPr>
+          <w:rFonts w:ascii="Consolas" w:hAnsi="Consolas" w:cstheme="minorHAnsi"/>
+        </w:rPr>
+        <w:t xml:space="preserve"> de la imagen, tiene que tener el nombre de </w:t>
       </w:r>
       <w:r>
         <w:rPr>
           <w:rFonts w:ascii="Consolas" w:hAnsi="Consolas" w:cstheme="minorHAnsi"/>
           <w:highlight w:val="yellow"/>
         </w:rPr>
-        <w:t>"image"</w:t>
+        <w:t>"</w:t>
+      </w:r>
+      <w:proofErr w:type="spellStart"/>
+      <w:r>
+        <w:rPr>
+          <w:rFonts w:ascii="Consolas" w:hAnsi="Consolas" w:cstheme="minorHAnsi"/>
+          <w:highlight w:val="yellow"/>
+        </w:rPr>
+        <w:t>image</w:t>
+      </w:r>
+      <w:proofErr w:type="spellEnd"/>
+      <w:r>
+        <w:rPr>
+          <w:rFonts w:ascii="Consolas" w:hAnsi="Consolas" w:cstheme="minorHAnsi"/>
+          <w:highlight w:val="yellow"/>
+        </w:rPr>
+        <w:t>"</w:t>
+      </w:r>
+    </w:p>
+    <w:p>
+      <w:pPr>
+        <w:spacing w:line="240" w:lineRule="auto"/>
+        <w:rPr>
+          <w:rFonts w:ascii="Consolas" w:hAnsi="Consolas" w:cstheme="minorHAnsi"/>
+        </w:rPr>
+      </w:pPr>
+      <w:r>
+        <w:rPr>
+          <w:rFonts w:ascii="Segoe UI" w:hAnsi="Segoe UI" w:cs="Segoe UI"/>
+          <w:color w:val="FFFFFF"/>
+          <w:sz w:val="18"/>
+          <w:szCs w:val="18"/>
+          <w:shd w:val="clear" w:color="auto" w:fill="212121"/>
+        </w:rPr>
+        <w:t>http://127.0.0.1:5000/predict</w:t>
       </w:r>
     </w:p>
     <w:p>
@@ -467,9 +720,9 @@
           <w:noProof/>
         </w:rPr>
         <w:drawing>
-          <wp:inline distT="0" distB="0" distL="0" distR="0" wp14:anchorId="68019C24" wp14:editId="7F78B8CE">
-            <wp:extent cx="6390640" cy="3820160"/>
-            <wp:effectExtent l="0" t="0" r="0" b="8890"/>
+          <wp:inline distT="0" distB="0" distL="0" distR="0" wp14:anchorId="68019C24" wp14:editId="2448B80C">
+            <wp:extent cx="4831308" cy="2888031"/>
+            <wp:effectExtent l="0" t="0" r="7620" b="7620"/>
             <wp:docPr id="1136389039" name="Imagen 1"/>
             <wp:cNvGraphicFramePr>
               <a:graphicFrameLocks xmlns:a="http://schemas.openxmlformats.org/drawingml/2006/main" noChangeAspect="1"/>
@@ -490,7 +743,7 @@
                   <pic:spPr>
                     <a:xfrm>
                       <a:off x="0" y="0"/>
-                      <a:ext cx="6390640" cy="3820160"/>
+                      <a:ext cx="4839622" cy="2893001"/>
                     </a:xfrm>
                     <a:prstGeom prst="rect">
                       <a:avLst/>
@@ -508,8 +761,108 @@
         <w:spacing w:line="240" w:lineRule="auto"/>
         <w:rPr>
           <w:rFonts w:ascii="Consolas" w:hAnsi="Consolas" w:cstheme="minorHAnsi"/>
-        </w:rPr>
-      </w:pPr>
+          <w:b/>
+          <w:bCs/>
+        </w:rPr>
+      </w:pPr>
+      <w:proofErr w:type="spellStart"/>
+      <w:r>
+        <w:rPr>
+          <w:rFonts w:ascii="Consolas" w:hAnsi="Consolas" w:cstheme="minorHAnsi"/>
+          <w:b/>
+          <w:bCs/>
+        </w:rPr>
+        <w:t>Other</w:t>
+      </w:r>
+      <w:proofErr w:type="spellEnd"/>
+    </w:p>
+    <w:p>
+      <w:pPr>
+        <w:spacing w:line="240" w:lineRule="auto"/>
+        <w:rPr>
+          <w:rFonts w:ascii="Consolas" w:hAnsi="Consolas" w:cstheme="minorHAnsi"/>
+        </w:rPr>
+      </w:pPr>
+      <w:proofErr w:type="spellStart"/>
+      <w:r>
+        <w:rPr>
+          <w:rFonts w:ascii="Consolas" w:hAnsi="Consolas" w:cstheme="minorHAnsi"/>
+        </w:rPr>
+        <w:t>Version</w:t>
+      </w:r>
+      <w:proofErr w:type="spellEnd"/>
+      <w:r>
+        <w:rPr>
+          <w:rFonts w:ascii="Consolas" w:hAnsi="Consolas" w:cstheme="minorHAnsi"/>
+        </w:rPr>
+        <w:t xml:space="preserve"> 2 de la ruta, para mandar con el umbral de esta forma</w:t>
+      </w:r>
+    </w:p>
+    <w:p>
+      <w:pPr>
+        <w:spacing w:line="240" w:lineRule="auto"/>
+        <w:rPr>
+          <w:rFonts w:ascii="Consolas" w:hAnsi="Consolas" w:cstheme="minorHAnsi"/>
+        </w:rPr>
+      </w:pPr>
+      <w:r>
+        <w:rPr>
+          <w:rFonts w:ascii="Segoe UI" w:hAnsi="Segoe UI" w:cs="Segoe UI"/>
+          <w:color w:val="FFFFFF"/>
+          <w:sz w:val="18"/>
+          <w:szCs w:val="18"/>
+          <w:shd w:val="clear" w:color="auto" w:fill="212121"/>
+        </w:rPr>
+        <w:t>http://127.0.0.1:5000/predictv2</w:t>
+      </w:r>
+    </w:p>
+    <w:p>
+      <w:pPr>
+        <w:spacing w:line="240" w:lineRule="auto"/>
+        <w:rPr>
+          <w:rFonts w:ascii="Consolas" w:hAnsi="Consolas" w:cstheme="minorHAnsi"/>
+        </w:rPr>
+      </w:pPr>
+      <w:r>
+        <w:rPr>
+          <w:noProof/>
+        </w:rPr>
+        <w:drawing>
+          <wp:inline distT="0" distB="0" distL="0" distR="0" wp14:anchorId="21841E7D" wp14:editId="235D843F">
+            <wp:extent cx="4992110" cy="3002508"/>
+            <wp:effectExtent l="0" t="0" r="0" b="7620"/>
+            <wp:docPr id="1100293081" name="Imagen 1"/>
+            <wp:cNvGraphicFramePr>
+              <a:graphicFrameLocks xmlns:a="http://schemas.openxmlformats.org/drawingml/2006/main" noChangeAspect="1"/>
+            </wp:cNvGraphicFramePr>
+            <a:graphic xmlns:a="http://schemas.openxmlformats.org/drawingml/2006/main">
+              <a:graphicData uri="http://schemas.openxmlformats.org/drawingml/2006/picture">
+                <pic:pic xmlns:pic="http://schemas.openxmlformats.org/drawingml/2006/picture">
+                  <pic:nvPicPr>
+                    <pic:cNvPr id="1100293081" name=""/>
+                    <pic:cNvPicPr/>
+                  </pic:nvPicPr>
+                  <pic:blipFill>
+                    <a:blip r:embed="rId10"/>
+                    <a:stretch>
+                      <a:fillRect/>
+                    </a:stretch>
+                  </pic:blipFill>
+                  <pic:spPr>
+                    <a:xfrm>
+                      <a:off x="0" y="0"/>
+                      <a:ext cx="5006471" cy="3011146"/>
+                    </a:xfrm>
+                    <a:prstGeom prst="rect">
+                      <a:avLst/>
+                    </a:prstGeom>
+                  </pic:spPr>
+                </pic:pic>
+              </a:graphicData>
+            </a:graphic>
+          </wp:inline>
+        </w:drawing>
+      </w:r>
     </w:p>
     <w:sectPr>
       <w:pgSz w:w="11906" w:h="16838"/>

</xml_diff>